<commit_message>
actualizacion docs 75 porciento
</commit_message>
<xml_diff>
--- a/Bitácora de actividades.docx
+++ b/Bitácora de actividades.docx
@@ -2435,8 +2435,6 @@
               </w:rPr>
               <w:t>presentación</w:t>
             </w:r>
-            <w:bookmarkStart w:id="0" w:name="_GoBack"/>
-            <w:bookmarkEnd w:id="0"/>
           </w:p>
         </w:tc>
         <w:tc>
@@ -2499,45 +2497,706 @@
                 <w:sz w:val="24"/>
               </w:rPr>
             </w:pPr>
-          </w:p>
-        </w:tc>
-        <w:tc>
-          <w:tcPr>
-            <w:tcW w:w="2207" w:type="dxa"/>
-          </w:tcPr>
-          <w:p>
-            <w:pPr>
-              <w:cnfStyle w:val="000000100000" w:firstRow="0" w:lastRow="0" w:firstColumn="0" w:lastColumn="0" w:oddVBand="0" w:evenVBand="0" w:oddHBand="1" w:evenHBand="0" w:firstRowFirstColumn="0" w:firstRowLastColumn="0" w:lastRowFirstColumn="0" w:lastRowLastColumn="0"/>
-              <w:rPr>
-                <w:sz w:val="24"/>
-              </w:rPr>
-            </w:pPr>
-          </w:p>
-        </w:tc>
-        <w:tc>
-          <w:tcPr>
-            <w:tcW w:w="2207" w:type="dxa"/>
-          </w:tcPr>
-          <w:p>
-            <w:pPr>
-              <w:cnfStyle w:val="000000100000" w:firstRow="0" w:lastRow="0" w:firstColumn="0" w:lastColumn="0" w:oddVBand="0" w:evenVBand="0" w:oddHBand="1" w:evenHBand="0" w:firstRowFirstColumn="0" w:firstRowLastColumn="0" w:lastRowFirstColumn="0" w:lastRowLastColumn="0"/>
-              <w:rPr>
-                <w:sz w:val="24"/>
-              </w:rPr>
-            </w:pPr>
-          </w:p>
-        </w:tc>
-        <w:tc>
-          <w:tcPr>
-            <w:tcW w:w="2207" w:type="dxa"/>
-          </w:tcPr>
-          <w:p>
-            <w:pPr>
-              <w:cnfStyle w:val="000000100000" w:firstRow="0" w:lastRow="0" w:firstColumn="0" w:lastColumn="0" w:oddVBand="0" w:evenVBand="0" w:oddHBand="1" w:evenHBand="0" w:firstRowFirstColumn="0" w:firstRowLastColumn="0" w:lastRowFirstColumn="0" w:lastRowLastColumn="0"/>
-              <w:rPr>
-                <w:sz w:val="24"/>
-              </w:rPr>
-            </w:pPr>
+            <w:r>
+              <w:rPr>
+                <w:sz w:val="24"/>
+              </w:rPr>
+              <w:t>16/11/2018</w:t>
+            </w:r>
+          </w:p>
+        </w:tc>
+        <w:tc>
+          <w:tcPr>
+            <w:tcW w:w="2207" w:type="dxa"/>
+          </w:tcPr>
+          <w:p>
+            <w:pPr>
+              <w:cnfStyle w:val="000000100000" w:firstRow="0" w:lastRow="0" w:firstColumn="0" w:lastColumn="0" w:oddVBand="0" w:evenVBand="0" w:oddHBand="1" w:evenHBand="0" w:firstRowFirstColumn="0" w:firstRowLastColumn="0" w:lastRowFirstColumn="0" w:lastRowLastColumn="0"/>
+              <w:rPr>
+                <w:sz w:val="24"/>
+              </w:rPr>
+            </w:pPr>
+            <w:r>
+              <w:rPr>
+                <w:sz w:val="24"/>
+              </w:rPr>
+              <w:t>Reunión posteríos a la segunda entrega</w:t>
+            </w:r>
+          </w:p>
+        </w:tc>
+        <w:tc>
+          <w:tcPr>
+            <w:tcW w:w="2207" w:type="dxa"/>
+          </w:tcPr>
+          <w:p>
+            <w:pPr>
+              <w:cnfStyle w:val="000000100000" w:firstRow="0" w:lastRow="0" w:firstColumn="0" w:lastColumn="0" w:oddVBand="0" w:evenVBand="0" w:oddHBand="1" w:evenHBand="0" w:firstRowFirstColumn="0" w:firstRowLastColumn="0" w:lastRowFirstColumn="0" w:lastRowLastColumn="0"/>
+              <w:rPr>
+                <w:sz w:val="24"/>
+              </w:rPr>
+            </w:pPr>
+            <w:r>
+              <w:rPr>
+                <w:sz w:val="24"/>
+              </w:rPr>
+              <w:t>Biblioteca del campus</w:t>
+            </w:r>
+          </w:p>
+        </w:tc>
+        <w:tc>
+          <w:tcPr>
+            <w:tcW w:w="2207" w:type="dxa"/>
+          </w:tcPr>
+          <w:p>
+            <w:pPr>
+              <w:cnfStyle w:val="000000100000" w:firstRow="0" w:lastRow="0" w:firstColumn="0" w:lastColumn="0" w:oddVBand="0" w:evenVBand="0" w:oddHBand="1" w:evenHBand="0" w:firstRowFirstColumn="0" w:firstRowLastColumn="0" w:lastRowFirstColumn="0" w:lastRowLastColumn="0"/>
+              <w:rPr>
+                <w:sz w:val="24"/>
+              </w:rPr>
+            </w:pPr>
+            <w:r>
+              <w:rPr>
+                <w:sz w:val="24"/>
+              </w:rPr>
+              <w:t>Todos los integrantes</w:t>
+            </w:r>
+          </w:p>
+        </w:tc>
+      </w:tr>
+      <w:tr>
+        <w:tc>
+          <w:tcPr>
+            <w:cnfStyle w:val="001000000000" w:firstRow="0" w:lastRow="0" w:firstColumn="1" w:lastColumn="0" w:oddVBand="0" w:evenVBand="0" w:oddHBand="0" w:evenHBand="0" w:firstRowFirstColumn="0" w:firstRowLastColumn="0" w:lastRowFirstColumn="0" w:lastRowLastColumn="0"/>
+            <w:tcW w:w="2207" w:type="dxa"/>
+          </w:tcPr>
+          <w:p>
+            <w:pPr>
+              <w:rPr>
+                <w:sz w:val="24"/>
+              </w:rPr>
+            </w:pPr>
+            <w:r>
+              <w:rPr>
+                <w:sz w:val="24"/>
+              </w:rPr>
+              <w:t>18/11/2018</w:t>
+            </w:r>
+          </w:p>
+        </w:tc>
+        <w:tc>
+          <w:tcPr>
+            <w:tcW w:w="2207" w:type="dxa"/>
+          </w:tcPr>
+          <w:p>
+            <w:pPr>
+              <w:cnfStyle w:val="000000000000" w:firstRow="0" w:lastRow="0" w:firstColumn="0" w:lastColumn="0" w:oddVBand="0" w:evenVBand="0" w:oddHBand="0" w:evenHBand="0" w:firstRowFirstColumn="0" w:firstRowLastColumn="0" w:lastRowFirstColumn="0" w:lastRowLastColumn="0"/>
+              <w:rPr>
+                <w:sz w:val="24"/>
+              </w:rPr>
+            </w:pPr>
+            <w:r>
+              <w:rPr>
+                <w:sz w:val="24"/>
+              </w:rPr>
+              <w:t>Ajustes en la codificación</w:t>
+            </w:r>
+          </w:p>
+        </w:tc>
+        <w:tc>
+          <w:tcPr>
+            <w:tcW w:w="2207" w:type="dxa"/>
+          </w:tcPr>
+          <w:p>
+            <w:pPr>
+              <w:cnfStyle w:val="000000000000" w:firstRow="0" w:lastRow="0" w:firstColumn="0" w:lastColumn="0" w:oddVBand="0" w:evenVBand="0" w:oddHBand="0" w:evenHBand="0" w:firstRowFirstColumn="0" w:firstRowLastColumn="0" w:lastRowFirstColumn="0" w:lastRowLastColumn="0"/>
+              <w:rPr>
+                <w:sz w:val="24"/>
+              </w:rPr>
+            </w:pPr>
+            <w:r>
+              <w:rPr>
+                <w:sz w:val="24"/>
+              </w:rPr>
+              <w:t>Casa de Antonio</w:t>
+            </w:r>
+          </w:p>
+        </w:tc>
+        <w:tc>
+          <w:tcPr>
+            <w:tcW w:w="2207" w:type="dxa"/>
+          </w:tcPr>
+          <w:p>
+            <w:pPr>
+              <w:cnfStyle w:val="000000000000" w:firstRow="0" w:lastRow="0" w:firstColumn="0" w:lastColumn="0" w:oddVBand="0" w:evenVBand="0" w:oddHBand="0" w:evenHBand="0" w:firstRowFirstColumn="0" w:firstRowLastColumn="0" w:lastRowFirstColumn="0" w:lastRowLastColumn="0"/>
+              <w:rPr>
+                <w:sz w:val="24"/>
+              </w:rPr>
+            </w:pPr>
+            <w:r>
+              <w:rPr>
+                <w:sz w:val="24"/>
+              </w:rPr>
+              <w:t>Antonio</w:t>
+            </w:r>
+          </w:p>
+        </w:tc>
+      </w:tr>
+      <w:tr>
+        <w:trPr>
+          <w:cnfStyle w:val="000000100000" w:firstRow="0" w:lastRow="0" w:firstColumn="0" w:lastColumn="0" w:oddVBand="0" w:evenVBand="0" w:oddHBand="1" w:evenHBand="0" w:firstRowFirstColumn="0" w:firstRowLastColumn="0" w:lastRowFirstColumn="0" w:lastRowLastColumn="0"/>
+        </w:trPr>
+        <w:tc>
+          <w:tcPr>
+            <w:cnfStyle w:val="001000000000" w:firstRow="0" w:lastRow="0" w:firstColumn="1" w:lastColumn="0" w:oddVBand="0" w:evenVBand="0" w:oddHBand="0" w:evenHBand="0" w:firstRowFirstColumn="0" w:firstRowLastColumn="0" w:lastRowFirstColumn="0" w:lastRowLastColumn="0"/>
+            <w:tcW w:w="2207" w:type="dxa"/>
+          </w:tcPr>
+          <w:p>
+            <w:pPr>
+              <w:rPr>
+                <w:sz w:val="24"/>
+              </w:rPr>
+            </w:pPr>
+            <w:r>
+              <w:rPr>
+                <w:sz w:val="24"/>
+              </w:rPr>
+              <w:t>20/11/2018</w:t>
+            </w:r>
+          </w:p>
+        </w:tc>
+        <w:tc>
+          <w:tcPr>
+            <w:tcW w:w="2207" w:type="dxa"/>
+          </w:tcPr>
+          <w:p>
+            <w:pPr>
+              <w:cnfStyle w:val="000000100000" w:firstRow="0" w:lastRow="0" w:firstColumn="0" w:lastColumn="0" w:oddVBand="0" w:evenVBand="0" w:oddHBand="1" w:evenHBand="0" w:firstRowFirstColumn="0" w:firstRowLastColumn="0" w:lastRowFirstColumn="0" w:lastRowLastColumn="0"/>
+              <w:rPr>
+                <w:sz w:val="24"/>
+              </w:rPr>
+            </w:pPr>
+            <w:r>
+              <w:rPr>
+                <w:sz w:val="24"/>
+              </w:rPr>
+              <w:t>Ajuste y cambios en documentos</w:t>
+            </w:r>
+          </w:p>
+        </w:tc>
+        <w:tc>
+          <w:tcPr>
+            <w:tcW w:w="2207" w:type="dxa"/>
+          </w:tcPr>
+          <w:p>
+            <w:pPr>
+              <w:cnfStyle w:val="000000100000" w:firstRow="0" w:lastRow="0" w:firstColumn="0" w:lastColumn="0" w:oddVBand="0" w:evenVBand="0" w:oddHBand="1" w:evenHBand="0" w:firstRowFirstColumn="0" w:firstRowLastColumn="0" w:lastRowFirstColumn="0" w:lastRowLastColumn="0"/>
+              <w:rPr>
+                <w:sz w:val="24"/>
+              </w:rPr>
+            </w:pPr>
+            <w:r>
+              <w:rPr>
+                <w:sz w:val="24"/>
+              </w:rPr>
+              <w:t>Casa de Jessica</w:t>
+            </w:r>
+          </w:p>
+        </w:tc>
+        <w:tc>
+          <w:tcPr>
+            <w:tcW w:w="2207" w:type="dxa"/>
+          </w:tcPr>
+          <w:p>
+            <w:pPr>
+              <w:cnfStyle w:val="000000100000" w:firstRow="0" w:lastRow="0" w:firstColumn="0" w:lastColumn="0" w:oddVBand="0" w:evenVBand="0" w:oddHBand="1" w:evenHBand="0" w:firstRowFirstColumn="0" w:firstRowLastColumn="0" w:lastRowFirstColumn="0" w:lastRowLastColumn="0"/>
+              <w:rPr>
+                <w:sz w:val="24"/>
+              </w:rPr>
+            </w:pPr>
+            <w:r>
+              <w:rPr>
+                <w:sz w:val="24"/>
+              </w:rPr>
+              <w:t>Jessica</w:t>
+            </w:r>
+          </w:p>
+        </w:tc>
+      </w:tr>
+      <w:tr>
+        <w:tc>
+          <w:tcPr>
+            <w:cnfStyle w:val="001000000000" w:firstRow="0" w:lastRow="0" w:firstColumn="1" w:lastColumn="0" w:oddVBand="0" w:evenVBand="0" w:oddHBand="0" w:evenHBand="0" w:firstRowFirstColumn="0" w:firstRowLastColumn="0" w:lastRowFirstColumn="0" w:lastRowLastColumn="0"/>
+            <w:tcW w:w="2207" w:type="dxa"/>
+          </w:tcPr>
+          <w:p>
+            <w:pPr>
+              <w:rPr>
+                <w:sz w:val="24"/>
+              </w:rPr>
+            </w:pPr>
+            <w:r>
+              <w:rPr>
+                <w:sz w:val="24"/>
+              </w:rPr>
+              <w:t>23/11/2018</w:t>
+            </w:r>
+          </w:p>
+        </w:tc>
+        <w:tc>
+          <w:tcPr>
+            <w:tcW w:w="2207" w:type="dxa"/>
+          </w:tcPr>
+          <w:p>
+            <w:pPr>
+              <w:cnfStyle w:val="000000000000" w:firstRow="0" w:lastRow="0" w:firstColumn="0" w:lastColumn="0" w:oddVBand="0" w:evenVBand="0" w:oddHBand="0" w:evenHBand="0" w:firstRowFirstColumn="0" w:firstRowLastColumn="0" w:lastRowFirstColumn="0" w:lastRowLastColumn="0"/>
+              <w:rPr>
+                <w:sz w:val="24"/>
+              </w:rPr>
+            </w:pPr>
+            <w:r>
+              <w:rPr>
+                <w:sz w:val="24"/>
+              </w:rPr>
+              <w:t>Monitoreo de avances</w:t>
+            </w:r>
+          </w:p>
+        </w:tc>
+        <w:tc>
+          <w:tcPr>
+            <w:tcW w:w="2207" w:type="dxa"/>
+          </w:tcPr>
+          <w:p>
+            <w:pPr>
+              <w:cnfStyle w:val="000000000000" w:firstRow="0" w:lastRow="0" w:firstColumn="0" w:lastColumn="0" w:oddVBand="0" w:evenVBand="0" w:oddHBand="0" w:evenHBand="0" w:firstRowFirstColumn="0" w:firstRowLastColumn="0" w:lastRowFirstColumn="0" w:lastRowLastColumn="0"/>
+              <w:rPr>
+                <w:sz w:val="24"/>
+              </w:rPr>
+            </w:pPr>
+            <w:r>
+              <w:rPr>
+                <w:sz w:val="24"/>
+              </w:rPr>
+              <w:t>Biblioteca del campus</w:t>
+            </w:r>
+          </w:p>
+        </w:tc>
+        <w:tc>
+          <w:tcPr>
+            <w:tcW w:w="2207" w:type="dxa"/>
+          </w:tcPr>
+          <w:p>
+            <w:pPr>
+              <w:cnfStyle w:val="000000000000" w:firstRow="0" w:lastRow="0" w:firstColumn="0" w:lastColumn="0" w:oddVBand="0" w:evenVBand="0" w:oddHBand="0" w:evenHBand="0" w:firstRowFirstColumn="0" w:firstRowLastColumn="0" w:lastRowFirstColumn="0" w:lastRowLastColumn="0"/>
+              <w:rPr>
+                <w:sz w:val="24"/>
+              </w:rPr>
+            </w:pPr>
+            <w:r>
+              <w:rPr>
+                <w:sz w:val="24"/>
+              </w:rPr>
+              <w:t>Todos los integrantes</w:t>
+            </w:r>
+          </w:p>
+        </w:tc>
+      </w:tr>
+      <w:tr>
+        <w:trPr>
+          <w:cnfStyle w:val="000000100000" w:firstRow="0" w:lastRow="0" w:firstColumn="0" w:lastColumn="0" w:oddVBand="0" w:evenVBand="0" w:oddHBand="1" w:evenHBand="0" w:firstRowFirstColumn="0" w:firstRowLastColumn="0" w:lastRowFirstColumn="0" w:lastRowLastColumn="0"/>
+        </w:trPr>
+        <w:tc>
+          <w:tcPr>
+            <w:cnfStyle w:val="001000000000" w:firstRow="0" w:lastRow="0" w:firstColumn="1" w:lastColumn="0" w:oddVBand="0" w:evenVBand="0" w:oddHBand="0" w:evenHBand="0" w:firstRowFirstColumn="0" w:firstRowLastColumn="0" w:lastRowFirstColumn="0" w:lastRowLastColumn="0"/>
+            <w:tcW w:w="2207" w:type="dxa"/>
+          </w:tcPr>
+          <w:p>
+            <w:pPr>
+              <w:rPr>
+                <w:sz w:val="24"/>
+              </w:rPr>
+            </w:pPr>
+            <w:r>
+              <w:rPr>
+                <w:sz w:val="24"/>
+              </w:rPr>
+              <w:t>27/11/2018</w:t>
+            </w:r>
+          </w:p>
+        </w:tc>
+        <w:tc>
+          <w:tcPr>
+            <w:tcW w:w="2207" w:type="dxa"/>
+          </w:tcPr>
+          <w:p>
+            <w:pPr>
+              <w:cnfStyle w:val="000000100000" w:firstRow="0" w:lastRow="0" w:firstColumn="0" w:lastColumn="0" w:oddVBand="0" w:evenVBand="0" w:oddHBand="1" w:evenHBand="0" w:firstRowFirstColumn="0" w:firstRowLastColumn="0" w:lastRowFirstColumn="0" w:lastRowLastColumn="0"/>
+              <w:rPr>
+                <w:sz w:val="24"/>
+              </w:rPr>
+            </w:pPr>
+            <w:r>
+              <w:rPr>
+                <w:sz w:val="24"/>
+              </w:rPr>
+              <w:t>Avances en la codificación</w:t>
+            </w:r>
+          </w:p>
+        </w:tc>
+        <w:tc>
+          <w:tcPr>
+            <w:tcW w:w="2207" w:type="dxa"/>
+          </w:tcPr>
+          <w:p>
+            <w:pPr>
+              <w:cnfStyle w:val="000000100000" w:firstRow="0" w:lastRow="0" w:firstColumn="0" w:lastColumn="0" w:oddVBand="0" w:evenVBand="0" w:oddHBand="1" w:evenHBand="0" w:firstRowFirstColumn="0" w:firstRowLastColumn="0" w:lastRowFirstColumn="0" w:lastRowLastColumn="0"/>
+              <w:rPr>
+                <w:sz w:val="24"/>
+              </w:rPr>
+            </w:pPr>
+            <w:r>
+              <w:rPr>
+                <w:sz w:val="24"/>
+              </w:rPr>
+              <w:t>Casa de Antonio</w:t>
+            </w:r>
+          </w:p>
+        </w:tc>
+        <w:tc>
+          <w:tcPr>
+            <w:tcW w:w="2207" w:type="dxa"/>
+          </w:tcPr>
+          <w:p>
+            <w:pPr>
+              <w:cnfStyle w:val="000000100000" w:firstRow="0" w:lastRow="0" w:firstColumn="0" w:lastColumn="0" w:oddVBand="0" w:evenVBand="0" w:oddHBand="1" w:evenHBand="0" w:firstRowFirstColumn="0" w:firstRowLastColumn="0" w:lastRowFirstColumn="0" w:lastRowLastColumn="0"/>
+              <w:rPr>
+                <w:sz w:val="24"/>
+              </w:rPr>
+            </w:pPr>
+            <w:r>
+              <w:rPr>
+                <w:sz w:val="24"/>
+              </w:rPr>
+              <w:t>Antonio</w:t>
+            </w:r>
+          </w:p>
+        </w:tc>
+      </w:tr>
+      <w:tr>
+        <w:tc>
+          <w:tcPr>
+            <w:cnfStyle w:val="001000000000" w:firstRow="0" w:lastRow="0" w:firstColumn="1" w:lastColumn="0" w:oddVBand="0" w:evenVBand="0" w:oddHBand="0" w:evenHBand="0" w:firstRowFirstColumn="0" w:firstRowLastColumn="0" w:lastRowFirstColumn="0" w:lastRowLastColumn="0"/>
+            <w:tcW w:w="2207" w:type="dxa"/>
+          </w:tcPr>
+          <w:p>
+            <w:pPr>
+              <w:rPr>
+                <w:sz w:val="24"/>
+              </w:rPr>
+            </w:pPr>
+            <w:r>
+              <w:rPr>
+                <w:sz w:val="24"/>
+              </w:rPr>
+              <w:t>2/12/2018</w:t>
+            </w:r>
+          </w:p>
+        </w:tc>
+        <w:tc>
+          <w:tcPr>
+            <w:tcW w:w="2207" w:type="dxa"/>
+          </w:tcPr>
+          <w:p>
+            <w:pPr>
+              <w:cnfStyle w:val="000000000000" w:firstRow="0" w:lastRow="0" w:firstColumn="0" w:lastColumn="0" w:oddVBand="0" w:evenVBand="0" w:oddHBand="0" w:evenHBand="0" w:firstRowFirstColumn="0" w:firstRowLastColumn="0" w:lastRowFirstColumn="0" w:lastRowLastColumn="0"/>
+              <w:rPr>
+                <w:sz w:val="24"/>
+              </w:rPr>
+            </w:pPr>
+            <w:r>
+              <w:rPr>
+                <w:sz w:val="24"/>
+              </w:rPr>
+              <w:t>Actualización diagramas de clases y paquetes</w:t>
+            </w:r>
+          </w:p>
+        </w:tc>
+        <w:tc>
+          <w:tcPr>
+            <w:tcW w:w="2207" w:type="dxa"/>
+          </w:tcPr>
+          <w:p>
+            <w:pPr>
+              <w:cnfStyle w:val="000000000000" w:firstRow="0" w:lastRow="0" w:firstColumn="0" w:lastColumn="0" w:oddVBand="0" w:evenVBand="0" w:oddHBand="0" w:evenHBand="0" w:firstRowFirstColumn="0" w:firstRowLastColumn="0" w:lastRowFirstColumn="0" w:lastRowLastColumn="0"/>
+              <w:rPr>
+                <w:sz w:val="24"/>
+              </w:rPr>
+            </w:pPr>
+            <w:r>
+              <w:rPr>
+                <w:sz w:val="24"/>
+              </w:rPr>
+              <w:t>Casa de Jesus</w:t>
+            </w:r>
+          </w:p>
+        </w:tc>
+        <w:tc>
+          <w:tcPr>
+            <w:tcW w:w="2207" w:type="dxa"/>
+          </w:tcPr>
+          <w:p>
+            <w:pPr>
+              <w:cnfStyle w:val="000000000000" w:firstRow="0" w:lastRow="0" w:firstColumn="0" w:lastColumn="0" w:oddVBand="0" w:evenVBand="0" w:oddHBand="0" w:evenHBand="0" w:firstRowFirstColumn="0" w:firstRowLastColumn="0" w:lastRowFirstColumn="0" w:lastRowLastColumn="0"/>
+              <w:rPr>
+                <w:sz w:val="24"/>
+              </w:rPr>
+            </w:pPr>
+            <w:r>
+              <w:rPr>
+                <w:sz w:val="24"/>
+              </w:rPr>
+              <w:t>Jesus</w:t>
+            </w:r>
+          </w:p>
+        </w:tc>
+      </w:tr>
+      <w:tr>
+        <w:trPr>
+          <w:cnfStyle w:val="000000100000" w:firstRow="0" w:lastRow="0" w:firstColumn="0" w:lastColumn="0" w:oddVBand="0" w:evenVBand="0" w:oddHBand="1" w:evenHBand="0" w:firstRowFirstColumn="0" w:firstRowLastColumn="0" w:lastRowFirstColumn="0" w:lastRowLastColumn="0"/>
+        </w:trPr>
+        <w:tc>
+          <w:tcPr>
+            <w:cnfStyle w:val="001000000000" w:firstRow="0" w:lastRow="0" w:firstColumn="1" w:lastColumn="0" w:oddVBand="0" w:evenVBand="0" w:oddHBand="0" w:evenHBand="0" w:firstRowFirstColumn="0" w:firstRowLastColumn="0" w:lastRowFirstColumn="0" w:lastRowLastColumn="0"/>
+            <w:tcW w:w="2207" w:type="dxa"/>
+          </w:tcPr>
+          <w:p>
+            <w:pPr>
+              <w:rPr>
+                <w:sz w:val="24"/>
+              </w:rPr>
+            </w:pPr>
+            <w:r>
+              <w:rPr>
+                <w:sz w:val="24"/>
+              </w:rPr>
+              <w:t>3/12/2018</w:t>
+            </w:r>
+          </w:p>
+        </w:tc>
+        <w:tc>
+          <w:tcPr>
+            <w:tcW w:w="2207" w:type="dxa"/>
+          </w:tcPr>
+          <w:p>
+            <w:pPr>
+              <w:cnfStyle w:val="000000100000" w:firstRow="0" w:lastRow="0" w:firstColumn="0" w:lastColumn="0" w:oddVBand="0" w:evenVBand="0" w:oddHBand="1" w:evenHBand="0" w:firstRowFirstColumn="0" w:firstRowLastColumn="0" w:lastRowFirstColumn="0" w:lastRowLastColumn="0"/>
+              <w:rPr>
+                <w:sz w:val="24"/>
+              </w:rPr>
+            </w:pPr>
+            <w:r>
+              <w:rPr>
+                <w:sz w:val="24"/>
+              </w:rPr>
+              <w:t>Reunión previa a la tercera entrega</w:t>
+            </w:r>
+          </w:p>
+        </w:tc>
+        <w:tc>
+          <w:tcPr>
+            <w:tcW w:w="2207" w:type="dxa"/>
+          </w:tcPr>
+          <w:p>
+            <w:pPr>
+              <w:cnfStyle w:val="000000100000" w:firstRow="0" w:lastRow="0" w:firstColumn="0" w:lastColumn="0" w:oddVBand="0" w:evenVBand="0" w:oddHBand="1" w:evenHBand="0" w:firstRowFirstColumn="0" w:firstRowLastColumn="0" w:lastRowFirstColumn="0" w:lastRowLastColumn="0"/>
+              <w:rPr>
+                <w:sz w:val="24"/>
+              </w:rPr>
+            </w:pPr>
+            <w:r>
+              <w:rPr>
+                <w:sz w:val="24"/>
+              </w:rPr>
+              <w:t>Biblioteca del campus</w:t>
+            </w:r>
+          </w:p>
+        </w:tc>
+        <w:tc>
+          <w:tcPr>
+            <w:tcW w:w="2207" w:type="dxa"/>
+          </w:tcPr>
+          <w:p>
+            <w:pPr>
+              <w:cnfStyle w:val="000000100000" w:firstRow="0" w:lastRow="0" w:firstColumn="0" w:lastColumn="0" w:oddVBand="0" w:evenVBand="0" w:oddHBand="1" w:evenHBand="0" w:firstRowFirstColumn="0" w:firstRowLastColumn="0" w:lastRowFirstColumn="0" w:lastRowLastColumn="0"/>
+              <w:rPr>
+                <w:sz w:val="24"/>
+              </w:rPr>
+            </w:pPr>
+            <w:r>
+              <w:rPr>
+                <w:sz w:val="24"/>
+              </w:rPr>
+              <w:t>Todos los integrantes</w:t>
+            </w:r>
+          </w:p>
+        </w:tc>
+      </w:tr>
+      <w:tr>
+        <w:tc>
+          <w:tcPr>
+            <w:cnfStyle w:val="001000000000" w:firstRow="0" w:lastRow="0" w:firstColumn="1" w:lastColumn="0" w:oddVBand="0" w:evenVBand="0" w:oddHBand="0" w:evenHBand="0" w:firstRowFirstColumn="0" w:firstRowLastColumn="0" w:lastRowFirstColumn="0" w:lastRowLastColumn="0"/>
+            <w:tcW w:w="2207" w:type="dxa"/>
+          </w:tcPr>
+          <w:p>
+            <w:pPr>
+              <w:rPr>
+                <w:sz w:val="24"/>
+              </w:rPr>
+            </w:pPr>
+            <w:r>
+              <w:rPr>
+                <w:sz w:val="24"/>
+              </w:rPr>
+              <w:lastRenderedPageBreak/>
+              <w:t>3/12/2018</w:t>
+            </w:r>
+          </w:p>
+        </w:tc>
+        <w:tc>
+          <w:tcPr>
+            <w:tcW w:w="2207" w:type="dxa"/>
+          </w:tcPr>
+          <w:p>
+            <w:pPr>
+              <w:cnfStyle w:val="000000000000" w:firstRow="0" w:lastRow="0" w:firstColumn="0" w:lastColumn="0" w:oddVBand="0" w:evenVBand="0" w:oddHBand="0" w:evenHBand="0" w:firstRowFirstColumn="0" w:firstRowLastColumn="0" w:lastRowFirstColumn="0" w:lastRowLastColumn="0"/>
+              <w:rPr>
+                <w:sz w:val="24"/>
+              </w:rPr>
+            </w:pPr>
+            <w:r>
+              <w:rPr>
+                <w:sz w:val="24"/>
+              </w:rPr>
+              <w:t>Ajustes en documentación</w:t>
+            </w:r>
+          </w:p>
+        </w:tc>
+        <w:tc>
+          <w:tcPr>
+            <w:tcW w:w="2207" w:type="dxa"/>
+          </w:tcPr>
+          <w:p>
+            <w:pPr>
+              <w:cnfStyle w:val="000000000000" w:firstRow="0" w:lastRow="0" w:firstColumn="0" w:lastColumn="0" w:oddVBand="0" w:evenVBand="0" w:oddHBand="0" w:evenHBand="0" w:firstRowFirstColumn="0" w:firstRowLastColumn="0" w:lastRowFirstColumn="0" w:lastRowLastColumn="0"/>
+              <w:rPr>
+                <w:sz w:val="24"/>
+              </w:rPr>
+            </w:pPr>
+            <w:r>
+              <w:rPr>
+                <w:sz w:val="24"/>
+              </w:rPr>
+              <w:t>casa de Jessica</w:t>
+            </w:r>
+          </w:p>
+        </w:tc>
+        <w:tc>
+          <w:tcPr>
+            <w:tcW w:w="2207" w:type="dxa"/>
+          </w:tcPr>
+          <w:p>
+            <w:pPr>
+              <w:cnfStyle w:val="000000000000" w:firstRow="0" w:lastRow="0" w:firstColumn="0" w:lastColumn="0" w:oddVBand="0" w:evenVBand="0" w:oddHBand="0" w:evenHBand="0" w:firstRowFirstColumn="0" w:firstRowLastColumn="0" w:lastRowFirstColumn="0" w:lastRowLastColumn="0"/>
+              <w:rPr>
+                <w:sz w:val="24"/>
+              </w:rPr>
+            </w:pPr>
+            <w:r>
+              <w:rPr>
+                <w:sz w:val="24"/>
+              </w:rPr>
+              <w:t>Jessica</w:t>
+            </w:r>
+          </w:p>
+        </w:tc>
+      </w:tr>
+      <w:tr>
+        <w:trPr>
+          <w:cnfStyle w:val="000000100000" w:firstRow="0" w:lastRow="0" w:firstColumn="0" w:lastColumn="0" w:oddVBand="0" w:evenVBand="0" w:oddHBand="1" w:evenHBand="0" w:firstRowFirstColumn="0" w:firstRowLastColumn="0" w:lastRowFirstColumn="0" w:lastRowLastColumn="0"/>
+        </w:trPr>
+        <w:tc>
+          <w:tcPr>
+            <w:cnfStyle w:val="001000000000" w:firstRow="0" w:lastRow="0" w:firstColumn="1" w:lastColumn="0" w:oddVBand="0" w:evenVBand="0" w:oddHBand="0" w:evenHBand="0" w:firstRowFirstColumn="0" w:firstRowLastColumn="0" w:lastRowFirstColumn="0" w:lastRowLastColumn="0"/>
+            <w:tcW w:w="2207" w:type="dxa"/>
+          </w:tcPr>
+          <w:p>
+            <w:pPr>
+              <w:rPr>
+                <w:sz w:val="24"/>
+              </w:rPr>
+            </w:pPr>
+            <w:r>
+              <w:rPr>
+                <w:sz w:val="24"/>
+              </w:rPr>
+              <w:t>5/12/2018</w:t>
+            </w:r>
+          </w:p>
+        </w:tc>
+        <w:tc>
+          <w:tcPr>
+            <w:tcW w:w="2207" w:type="dxa"/>
+          </w:tcPr>
+          <w:p>
+            <w:pPr>
+              <w:cnfStyle w:val="000000100000" w:firstRow="0" w:lastRow="0" w:firstColumn="0" w:lastColumn="0" w:oddVBand="0" w:evenVBand="0" w:oddHBand="1" w:evenHBand="0" w:firstRowFirstColumn="0" w:firstRowLastColumn="0" w:lastRowFirstColumn="0" w:lastRowLastColumn="0"/>
+              <w:rPr>
+                <w:sz w:val="24"/>
+              </w:rPr>
+            </w:pPr>
+            <w:r>
+              <w:rPr>
+                <w:sz w:val="24"/>
+              </w:rPr>
+              <w:t>Grabación de video</w:t>
+            </w:r>
+          </w:p>
+        </w:tc>
+        <w:tc>
+          <w:tcPr>
+            <w:tcW w:w="2207" w:type="dxa"/>
+          </w:tcPr>
+          <w:p>
+            <w:pPr>
+              <w:cnfStyle w:val="000000100000" w:firstRow="0" w:lastRow="0" w:firstColumn="0" w:lastColumn="0" w:oddVBand="0" w:evenVBand="0" w:oddHBand="1" w:evenHBand="0" w:firstRowFirstColumn="0" w:firstRowLastColumn="0" w:lastRowFirstColumn="0" w:lastRowLastColumn="0"/>
+              <w:rPr>
+                <w:sz w:val="24"/>
+              </w:rPr>
+            </w:pPr>
+            <w:r>
+              <w:rPr>
+                <w:sz w:val="24"/>
+              </w:rPr>
+              <w:t>Casa de Karina</w:t>
+            </w:r>
+          </w:p>
+        </w:tc>
+        <w:tc>
+          <w:tcPr>
+            <w:tcW w:w="2207" w:type="dxa"/>
+          </w:tcPr>
+          <w:p>
+            <w:pPr>
+              <w:cnfStyle w:val="000000100000" w:firstRow="0" w:lastRow="0" w:firstColumn="0" w:lastColumn="0" w:oddVBand="0" w:evenVBand="0" w:oddHBand="1" w:evenHBand="0" w:firstRowFirstColumn="0" w:firstRowLastColumn="0" w:lastRowFirstColumn="0" w:lastRowLastColumn="0"/>
+              <w:rPr>
+                <w:sz w:val="24"/>
+              </w:rPr>
+            </w:pPr>
+            <w:r>
+              <w:rPr>
+                <w:sz w:val="24"/>
+              </w:rPr>
+              <w:t>Todos los integrantes</w:t>
+            </w:r>
           </w:p>
         </w:tc>
       </w:tr>
@@ -2557,7 +3216,10 @@
         <w:t>6</w:t>
       </w:r>
     </w:p>
-    <w:p/>
+    <w:p>
+      <w:bookmarkStart w:id="0" w:name="_GoBack"/>
+      <w:bookmarkEnd w:id="0"/>
+    </w:p>
     <w:p/>
     <w:sectPr>
       <w:pgSz w:w="12240" w:h="15840"/>

</xml_diff>